<commit_message>
refactor with generic repo
</commit_message>
<xml_diff>
--- a/dokumentacia.docx
+++ b/dokumentacia.docx
@@ -109,14 +109,34 @@
                                     <w:text/>
                                   </w:sdtPr>
                                   <w:sdtContent>
+                                    <w:proofErr w:type="spellStart"/>
                                     <w:r>
                                       <w:rPr>
                                         <w:color w:val="4472C4" w:themeColor="accent1"/>
                                         <w:sz w:val="72"/>
                                         <w:szCs w:val="72"/>
                                       </w:rPr>
-                                      <w:t>Food ordering</w:t>
+                                      <w:t>Food</w:t>
                                     </w:r>
+                                    <w:proofErr w:type="spellEnd"/>
+                                    <w:r>
+                                      <w:rPr>
+                                        <w:color w:val="4472C4" w:themeColor="accent1"/>
+                                        <w:sz w:val="72"/>
+                                        <w:szCs w:val="72"/>
+                                      </w:rPr>
+                                      <w:t xml:space="preserve"> </w:t>
+                                    </w:r>
+                                    <w:proofErr w:type="spellStart"/>
+                                    <w:r>
+                                      <w:rPr>
+                                        <w:color w:val="4472C4" w:themeColor="accent1"/>
+                                        <w:sz w:val="72"/>
+                                        <w:szCs w:val="72"/>
+                                      </w:rPr>
+                                      <w:t>ordering</w:t>
+                                    </w:r>
+                                    <w:proofErr w:type="spellEnd"/>
                                   </w:sdtContent>
                                 </w:sdt>
                               </w:p>
@@ -249,14 +269,34 @@
                               <w:text/>
                             </w:sdtPr>
                             <w:sdtContent>
+                              <w:proofErr w:type="spellStart"/>
                               <w:r>
                                 <w:rPr>
                                   <w:color w:val="4472C4" w:themeColor="accent1"/>
                                   <w:sz w:val="72"/>
                                   <w:szCs w:val="72"/>
                                 </w:rPr>
-                                <w:t>Food ordering</w:t>
+                                <w:t>Food</w:t>
                               </w:r>
+                              <w:proofErr w:type="spellEnd"/>
+                              <w:r>
+                                <w:rPr>
+                                  <w:color w:val="4472C4" w:themeColor="accent1"/>
+                                  <w:sz w:val="72"/>
+                                  <w:szCs w:val="72"/>
+                                </w:rPr>
+                                <w:t xml:space="preserve"> </w:t>
+                              </w:r>
+                              <w:proofErr w:type="spellStart"/>
+                              <w:r>
+                                <w:rPr>
+                                  <w:color w:val="4472C4" w:themeColor="accent1"/>
+                                  <w:sz w:val="72"/>
+                                  <w:szCs w:val="72"/>
+                                </w:rPr>
+                                <w:t>ordering</w:t>
+                              </w:r>
+                              <w:proofErr w:type="spellEnd"/>
                             </w:sdtContent>
                           </w:sdt>
                         </w:p>
@@ -547,7 +587,15 @@
         </w:rPr>
       </w:pPr>
       <w:r>
-        <w:t xml:space="preserve">Aplikácia slúži ako trenažér na .NET a architektonické štýly. Jedná sa o jednoduchú CLI aplikáciu pripojenú na Postgresql databázu. Aplikácia </w:t>
+        <w:t xml:space="preserve">Aplikácia slúži ako trenažér na .NET a architektonické štýly. Jedná sa o jednoduchú CLI aplikáciu pripojenú na </w:t>
+      </w:r>
+      <w:proofErr w:type="spellStart"/>
+      <w:r>
+        <w:t>Postgresql</w:t>
+      </w:r>
+      <w:proofErr w:type="spellEnd"/>
+      <w:r>
+        <w:t xml:space="preserve"> databázu. Aplikácia </w:t>
       </w:r>
       <w:r>
         <w:rPr>
@@ -623,6 +671,148 @@
       </w:r>
       <w:r>
         <w:tab/>
+      </w:r>
+    </w:p>
+    <w:p>
+      <w:proofErr w:type="spellStart"/>
+      <w:r>
+        <w:rPr>
+          <w:highlight w:val="yellow"/>
+        </w:rPr>
+        <w:t>Pay</w:t>
+      </w:r>
+      <w:proofErr w:type="spellEnd"/>
+      <w:r>
+        <w:rPr>
+          <w:highlight w:val="yellow"/>
+        </w:rPr>
+        <w:t xml:space="preserve"> </w:t>
+      </w:r>
+      <w:proofErr w:type="spellStart"/>
+      <w:r>
+        <w:rPr>
+          <w:highlight w:val="yellow"/>
+        </w:rPr>
+        <w:t>for</w:t>
+      </w:r>
+      <w:proofErr w:type="spellEnd"/>
+      <w:r>
+        <w:rPr>
+          <w:highlight w:val="yellow"/>
+        </w:rPr>
+        <w:t xml:space="preserve"> </w:t>
+      </w:r>
+      <w:proofErr w:type="spellStart"/>
+      <w:r>
+        <w:rPr>
+          <w:highlight w:val="yellow"/>
+        </w:rPr>
+        <w:t>order</w:t>
+      </w:r>
+      <w:proofErr w:type="spellEnd"/>
+      <w:r>
+        <w:rPr>
+          <w:highlight w:val="yellow"/>
+        </w:rPr>
+        <w:t xml:space="preserve"> je </w:t>
+      </w:r>
+      <w:proofErr w:type="spellStart"/>
+      <w:r>
+        <w:rPr>
+          <w:highlight w:val="yellow"/>
+        </w:rPr>
+        <w:t>jebnuty</w:t>
+      </w:r>
+      <w:proofErr w:type="spellEnd"/>
+      <w:r>
+        <w:rPr>
+          <w:highlight w:val="yellow"/>
+        </w:rPr>
+        <w:t xml:space="preserve"> a nedal som </w:t>
+      </w:r>
+      <w:proofErr w:type="spellStart"/>
+      <w:r>
+        <w:rPr>
+          <w:highlight w:val="yellow"/>
+        </w:rPr>
+        <w:t>extension</w:t>
+      </w:r>
+      <w:proofErr w:type="spellEnd"/>
+      <w:r>
+        <w:rPr>
+          <w:highlight w:val="yellow"/>
+        </w:rPr>
+        <w:t xml:space="preserve"> point (</w:t>
+      </w:r>
+      <w:proofErr w:type="spellStart"/>
+      <w:r>
+        <w:rPr>
+          <w:highlight w:val="yellow"/>
+        </w:rPr>
+        <w:t>ked</w:t>
+      </w:r>
+      <w:proofErr w:type="spellEnd"/>
+      <w:r>
+        <w:rPr>
+          <w:highlight w:val="yellow"/>
+        </w:rPr>
+        <w:t xml:space="preserve"> tak </w:t>
+      </w:r>
+      <w:proofErr w:type="spellStart"/>
+      <w:r>
+        <w:rPr>
+          <w:highlight w:val="yellow"/>
+        </w:rPr>
+        <w:t>moze</w:t>
+      </w:r>
+      <w:proofErr w:type="spellEnd"/>
+      <w:r>
+        <w:rPr>
+          <w:highlight w:val="yellow"/>
+        </w:rPr>
+        <w:t xml:space="preserve"> byt </w:t>
+      </w:r>
+      <w:proofErr w:type="spellStart"/>
+      <w:r>
+        <w:rPr>
+          <w:highlight w:val="yellow"/>
+        </w:rPr>
+        <w:t>ze</w:t>
+      </w:r>
+      <w:proofErr w:type="spellEnd"/>
+      <w:r>
+        <w:rPr>
+          <w:highlight w:val="yellow"/>
+        </w:rPr>
+        <w:t xml:space="preserve"> </w:t>
+      </w:r>
+      <w:proofErr w:type="spellStart"/>
+      <w:r>
+        <w:rPr>
+          <w:highlight w:val="yellow"/>
+        </w:rPr>
+        <w:t>pay</w:t>
+      </w:r>
+      <w:proofErr w:type="spellEnd"/>
+      <w:r>
+        <w:rPr>
+          <w:highlight w:val="yellow"/>
+        </w:rPr>
+        <w:t xml:space="preserve"> on </w:t>
+      </w:r>
+      <w:proofErr w:type="spellStart"/>
+      <w:r>
+        <w:rPr>
+          <w:highlight w:val="yellow"/>
+        </w:rPr>
+        <w:t>sight</w:t>
+      </w:r>
+      <w:proofErr w:type="spellEnd"/>
+      <w:r>
+        <w:rPr>
+          <w:highlight w:val="yellow"/>
+        </w:rPr>
+        <w:t>)</w:t>
       </w:r>
     </w:p>
     <w:p>
@@ -760,6 +950,20 @@
       </w:r>
     </w:p>
     <w:p>
+      <w:pPr>
+        <w:rPr>
+          <w:color w:val="FF0000"/>
+        </w:rPr>
+      </w:pPr>
+      <w:r>
+        <w:rPr>
+          <w:color w:val="FF0000"/>
+          <w:highlight w:val="yellow"/>
+        </w:rPr>
+        <w:t>POZN: MA BYT PRE A POST CONDITION</w:t>
+      </w:r>
+    </w:p>
+    <w:p>
       <w:r>
         <w:t>Aktér</w:t>
       </w:r>
@@ -1151,7 +1355,31 @@
           <w:rStyle w:val="markedcontent"/>
           <w:rFonts w:ascii="Arial" w:hAnsi="Arial" w:cs="Arial"/>
         </w:rPr>
-        <w:t xml:space="preserve"> a db dr</w:t>
+        <w:t xml:space="preserve"> a </w:t>
+      </w:r>
+      <w:proofErr w:type="spellStart"/>
+      <w:r>
+        <w:rPr>
+          <w:rStyle w:val="markedcontent"/>
+          <w:rFonts w:ascii="Arial" w:hAnsi="Arial" w:cs="Arial"/>
+        </w:rPr>
+        <w:t>db</w:t>
+      </w:r>
+      <w:proofErr w:type="spellEnd"/>
+      <w:r>
+        <w:rPr>
+          <w:rStyle w:val="markedcontent"/>
+          <w:rFonts w:ascii="Arial" w:hAnsi="Arial" w:cs="Arial"/>
+        </w:rPr>
+        <w:t xml:space="preserve"> </w:t>
+      </w:r>
+      <w:proofErr w:type="spellStart"/>
+      <w:r>
+        <w:rPr>
+          <w:rStyle w:val="markedcontent"/>
+          <w:rFonts w:ascii="Arial" w:hAnsi="Arial" w:cs="Arial"/>
+        </w:rPr>
+        <w:t>dr</w:t>
       </w:r>
       <w:r>
         <w:rPr>
@@ -1165,7 +1393,15 @@
           <w:rStyle w:val="markedcontent"/>
           <w:rFonts w:ascii="Arial" w:hAnsi="Arial" w:cs="Arial"/>
         </w:rPr>
-        <w:t>ver s</w:t>
+        <w:t>ver</w:t>
+      </w:r>
+      <w:proofErr w:type="spellEnd"/>
+      <w:r>
+        <w:rPr>
+          <w:rStyle w:val="markedcontent"/>
+          <w:rFonts w:ascii="Arial" w:hAnsi="Arial" w:cs="Arial"/>
+        </w:rPr>
+        <w:t xml:space="preserve"> s</w:t>
       </w:r>
       <w:r>
         <w:rPr>
@@ -1200,6 +1436,7 @@
         <w:rPr>
           <w:rStyle w:val="markedcontent"/>
           <w:rFonts w:ascii="Arial" w:hAnsi="Arial" w:cs="Arial"/>
+          <w:noProof/>
         </w:rPr>
         <w:drawing>
           <wp:inline distT="0" distB="0" distL="0" distR="0" wp14:anchorId="56493E8D" wp14:editId="712ADAE7">
@@ -1266,6 +1503,12 @@
         <w:pStyle w:val="Nadpis1"/>
       </w:pPr>
       <w:r>
+        <w:t xml:space="preserve"> </w:t>
+      </w:r>
+      <w:r>
+        <w:tab/>
+      </w:r>
+      <w:r>
         <w:t>Analýza</w:t>
       </w:r>
     </w:p>
@@ -1291,7 +1534,23 @@
           <w:rStyle w:val="markedcontent"/>
           <w:rFonts w:ascii="Arial" w:hAnsi="Arial" w:cs="Arial"/>
         </w:rPr>
-        <w:t>budete v dokumente uvádzať hneď novonavrhnuté efektívne scenáre a štruktúru systému</w:t>
+        <w:t xml:space="preserve">budete v dokumente uvádzať hneď </w:t>
+      </w:r>
+      <w:proofErr w:type="spellStart"/>
+      <w:r>
+        <w:rPr>
+          <w:rStyle w:val="markedcontent"/>
+          <w:rFonts w:ascii="Arial" w:hAnsi="Arial" w:cs="Arial"/>
+        </w:rPr>
+        <w:t>novonavrhnuté</w:t>
+      </w:r>
+      <w:proofErr w:type="spellEnd"/>
+      <w:r>
+        <w:rPr>
+          <w:rStyle w:val="markedcontent"/>
+          <w:rFonts w:ascii="Arial" w:hAnsi="Arial" w:cs="Arial"/>
+        </w:rPr>
+        <w:t xml:space="preserve"> efektívne scenáre a štruktúru systému</w:t>
       </w:r>
       <w:r>
         <w:br/>
@@ -1308,17 +1567,45 @@
       <w:pPr>
         <w:pStyle w:val="Nadpis2"/>
       </w:pPr>
-      <w:r>
-        <w:t>Sequence Diagram</w:t>
-      </w:r>
-    </w:p>
-    <w:p>
-      <w:r>
-        <w:rPr>
-          <w:rStyle w:val="markedcontent"/>
-          <w:rFonts w:ascii="Arial" w:hAnsi="Arial" w:cs="Arial"/>
-        </w:rPr>
-        <w:t>(min. 2x), popisujúce scenár pripadov použitia pomocou interakcií medzi</w:t>
+      <w:proofErr w:type="spellStart"/>
+      <w:r>
+        <w:t>Sequence</w:t>
+      </w:r>
+      <w:proofErr w:type="spellEnd"/>
+      <w:r>
+        <w:t xml:space="preserve"> Diagram</w:t>
+      </w:r>
+    </w:p>
+    <w:p/>
+    <w:p>
+      <w:pPr>
+        <w:rPr>
+          <w:rStyle w:val="markedcontent"/>
+          <w:rFonts w:ascii="Arial" w:hAnsi="Arial" w:cs="Arial"/>
+        </w:rPr>
+      </w:pPr>
+      <w:r>
+        <w:rPr>
+          <w:rStyle w:val="markedcontent"/>
+          <w:rFonts w:ascii="Arial" w:hAnsi="Arial" w:cs="Arial"/>
+        </w:rPr>
+        <w:t xml:space="preserve">(min. 2x), popisujúce scenár </w:t>
+      </w:r>
+      <w:proofErr w:type="spellStart"/>
+      <w:r>
+        <w:rPr>
+          <w:rStyle w:val="markedcontent"/>
+          <w:rFonts w:ascii="Arial" w:hAnsi="Arial" w:cs="Arial"/>
+        </w:rPr>
+        <w:t>pripadov</w:t>
+      </w:r>
+      <w:proofErr w:type="spellEnd"/>
+      <w:r>
+        <w:rPr>
+          <w:rStyle w:val="markedcontent"/>
+          <w:rFonts w:ascii="Arial" w:hAnsi="Arial" w:cs="Arial"/>
+        </w:rPr>
+        <w:t xml:space="preserve"> použitia pomocou interakcií medzi</w:t>
       </w:r>
       <w:r>
         <w:br/>
@@ -1328,34 +1615,247 @@
           <w:rStyle w:val="markedcontent"/>
           <w:rFonts w:ascii="Arial" w:hAnsi="Arial" w:cs="Arial"/>
         </w:rPr>
-        <w:t>objektami, identifikujeme tak potrebné objekty-triedy a ich metódy, nezabudnúť na Loop, Alt, Opt a ich constrainty</w:t>
-      </w:r>
-    </w:p>
+        <w:t xml:space="preserve">objektami, identifikujeme tak potrebné objekty-triedy a ich metódy, nezabudnúť na </w:t>
+      </w:r>
+      <w:proofErr w:type="spellStart"/>
+      <w:r>
+        <w:rPr>
+          <w:rStyle w:val="markedcontent"/>
+          <w:rFonts w:ascii="Arial" w:hAnsi="Arial" w:cs="Arial"/>
+        </w:rPr>
+        <w:t>Loop</w:t>
+      </w:r>
+      <w:proofErr w:type="spellEnd"/>
+      <w:r>
+        <w:rPr>
+          <w:rStyle w:val="markedcontent"/>
+          <w:rFonts w:ascii="Arial" w:hAnsi="Arial" w:cs="Arial"/>
+        </w:rPr>
+        <w:t xml:space="preserve">, Alt, </w:t>
+      </w:r>
+      <w:proofErr w:type="spellStart"/>
+      <w:r>
+        <w:rPr>
+          <w:rStyle w:val="markedcontent"/>
+          <w:rFonts w:ascii="Arial" w:hAnsi="Arial" w:cs="Arial"/>
+        </w:rPr>
+        <w:t>Opt</w:t>
+      </w:r>
+      <w:proofErr w:type="spellEnd"/>
+      <w:r>
+        <w:rPr>
+          <w:rStyle w:val="markedcontent"/>
+          <w:rFonts w:ascii="Arial" w:hAnsi="Arial" w:cs="Arial"/>
+        </w:rPr>
+        <w:t xml:space="preserve"> a ich </w:t>
+      </w:r>
+      <w:proofErr w:type="spellStart"/>
+      <w:r>
+        <w:rPr>
+          <w:rStyle w:val="markedcontent"/>
+          <w:rFonts w:ascii="Arial" w:hAnsi="Arial" w:cs="Arial"/>
+        </w:rPr>
+        <w:t>constrainty</w:t>
+      </w:r>
+      <w:proofErr w:type="spellEnd"/>
+    </w:p>
+    <w:p>
+      <w:pPr>
+        <w:rPr>
+          <w:rStyle w:val="markedcontent"/>
+          <w:rFonts w:ascii="Arial" w:hAnsi="Arial" w:cs="Arial"/>
+        </w:rPr>
+        <w:sectPr>
+          <w:pgSz w:w="11906" w:h="16838"/>
+          <w:pgMar w:top="1417" w:right="1417" w:bottom="1417" w:left="1417" w:header="708" w:footer="708" w:gutter="0"/>
+          <w:pgNumType w:start="0"/>
+          <w:cols w:space="708"/>
+          <w:titlePg/>
+          <w:docGrid w:linePitch="360"/>
+        </w:sectPr>
+      </w:pPr>
+      <w:r>
+        <w:rPr>
+          <w:rStyle w:val="markedcontent"/>
+          <w:rFonts w:ascii="Arial" w:hAnsi="Arial" w:cs="Arial"/>
+        </w:rPr>
+        <w:br w:type="page"/>
+      </w:r>
+    </w:p>
+    <w:p>
+      <w:pPr>
+        <w:rPr>
+          <w:rStyle w:val="markedcontent"/>
+          <w:rFonts w:ascii="Arial" w:hAnsi="Arial" w:cs="Arial"/>
+        </w:rPr>
+      </w:pPr>
+      <w:r>
+        <w:rPr>
+          <w:rStyle w:val="markedcontent"/>
+          <w:rFonts w:ascii="Arial" w:hAnsi="Arial" w:cs="Arial"/>
+          <w:noProof/>
+        </w:rPr>
+        <w:lastRenderedPageBreak/>
+        <w:drawing>
+          <wp:inline distT="0" distB="0" distL="0" distR="0" wp14:anchorId="10A0A41E" wp14:editId="09CC33C6">
+            <wp:extent cx="7456170" cy="4487545"/>
+            <wp:effectExtent l="0" t="0" r="0" b="8255"/>
+            <wp:docPr id="2" name="Obrázok 2"/>
+            <wp:cNvGraphicFramePr>
+              <a:graphicFrameLocks xmlns:a="http://schemas.openxmlformats.org/drawingml/2006/main" noChangeAspect="1"/>
+            </wp:cNvGraphicFramePr>
+            <a:graphic xmlns:a="http://schemas.openxmlformats.org/drawingml/2006/main">
+              <a:graphicData uri="http://schemas.openxmlformats.org/drawingml/2006/picture">
+                <pic:pic xmlns:pic="http://schemas.openxmlformats.org/drawingml/2006/picture">
+                  <pic:nvPicPr>
+                    <pic:cNvPr id="0" name="Picture 1"/>
+                    <pic:cNvPicPr>
+                      <a:picLocks noChangeAspect="1" noChangeArrowheads="1"/>
+                    </pic:cNvPicPr>
+                  </pic:nvPicPr>
+                  <pic:blipFill>
+                    <a:blip r:embed="rId10">
+                      <a:extLst>
+                        <a:ext uri="{28A0092B-C50C-407E-A947-70E740481C1C}">
+                          <a14:useLocalDpi xmlns:a14="http://schemas.microsoft.com/office/drawing/2010/main" val="0"/>
+                        </a:ext>
+                      </a:extLst>
+                    </a:blip>
+                    <a:srcRect/>
+                    <a:stretch>
+                      <a:fillRect/>
+                    </a:stretch>
+                  </pic:blipFill>
+                  <pic:spPr bwMode="auto">
+                    <a:xfrm>
+                      <a:off x="0" y="0"/>
+                      <a:ext cx="7456170" cy="4487545"/>
+                    </a:xfrm>
+                    <a:prstGeom prst="rect">
+                      <a:avLst/>
+                    </a:prstGeom>
+                    <a:noFill/>
+                    <a:ln>
+                      <a:noFill/>
+                    </a:ln>
+                  </pic:spPr>
+                </pic:pic>
+              </a:graphicData>
+            </a:graphic>
+          </wp:inline>
+        </w:drawing>
+      </w:r>
+    </w:p>
+    <w:p/>
     <w:p>
       <w:pPr>
         <w:pStyle w:val="Nadpis2"/>
-      </w:pPr>
-      <w:r>
-        <w:t>Activity diagram</w:t>
-      </w:r>
-    </w:p>
-    <w:p>
-      <w:r>
-        <w:rPr>
-          <w:rStyle w:val="markedcontent"/>
-          <w:rFonts w:ascii="Arial" w:hAnsi="Arial" w:cs="Arial"/>
-        </w:rPr>
-        <w:t>(min. jeden) pre vybraný scenár alebo algoritmus. Nemiešať elementy decision-</w:t>
+        <w:sectPr>
+          <w:pgSz w:w="16838" w:h="11906" w:orient="landscape"/>
+          <w:pgMar w:top="1418" w:right="1418" w:bottom="1418" w:left="1418" w:header="709" w:footer="709" w:gutter="0"/>
+          <w:pgNumType w:start="0"/>
+          <w:cols w:space="708"/>
+          <w:titlePg/>
+          <w:docGrid w:linePitch="360"/>
+        </w:sectPr>
+      </w:pPr>
+      <w:proofErr w:type="spellStart"/>
+      <w:r>
+        <w:t>Activity</w:t>
+      </w:r>
+      <w:proofErr w:type="spellEnd"/>
+      <w:r>
+        <w:t xml:space="preserve"> diagram</w:t>
+      </w:r>
+    </w:p>
+    <w:p>
+      <w:pPr>
+        <w:pStyle w:val="Nadpis2"/>
+      </w:pPr>
+      <w:proofErr w:type="spellStart"/>
+      <w:r>
+        <w:lastRenderedPageBreak/>
+        <w:t>Activity</w:t>
+      </w:r>
+      <w:proofErr w:type="spellEnd"/>
+      <w:r>
+        <w:t xml:space="preserve"> diagram</w:t>
+      </w:r>
+    </w:p>
+    <w:p>
+      <w:r>
+        <w:rPr>
+          <w:rStyle w:val="markedcontent"/>
+          <w:rFonts w:ascii="Arial" w:hAnsi="Arial" w:cs="Arial"/>
+        </w:rPr>
+        <w:t xml:space="preserve">(min. jeden) pre vybraný scenár alebo algoritmus. Nemiešať elementy </w:t>
+      </w:r>
+      <w:proofErr w:type="spellStart"/>
+      <w:r>
+        <w:rPr>
+          <w:rStyle w:val="markedcontent"/>
+          <w:rFonts w:ascii="Arial" w:hAnsi="Arial" w:cs="Arial"/>
+        </w:rPr>
+        <w:t>decision</w:t>
+      </w:r>
+      <w:proofErr w:type="spellEnd"/>
+      <w:r>
+        <w:rPr>
+          <w:rStyle w:val="markedcontent"/>
+          <w:rFonts w:ascii="Arial" w:hAnsi="Arial" w:cs="Arial"/>
+        </w:rPr>
+        <w:t>-</w:t>
       </w:r>
       <w:r>
         <w:br/>
       </w:r>
-      <w:r>
-        <w:rPr>
-          <w:rStyle w:val="markedcontent"/>
-          <w:rFonts w:ascii="Arial" w:hAnsi="Arial" w:cs="Arial"/>
-        </w:rPr>
-        <w:t>merge (pre alternatívne vetvy) a fork-join (pre paralelné vetvy). Použite swimlanes, ale nie paušálne pre celý systém, ale pre jednotlivé objekty/triedy</w:t>
+      <w:proofErr w:type="spellStart"/>
+      <w:r>
+        <w:rPr>
+          <w:rStyle w:val="markedcontent"/>
+          <w:rFonts w:ascii="Arial" w:hAnsi="Arial" w:cs="Arial"/>
+        </w:rPr>
+        <w:t>merge</w:t>
+      </w:r>
+      <w:proofErr w:type="spellEnd"/>
+      <w:r>
+        <w:rPr>
+          <w:rStyle w:val="markedcontent"/>
+          <w:rFonts w:ascii="Arial" w:hAnsi="Arial" w:cs="Arial"/>
+        </w:rPr>
+        <w:t xml:space="preserve"> (pre alternatívne vetvy) a </w:t>
+      </w:r>
+      <w:proofErr w:type="spellStart"/>
+      <w:r>
+        <w:rPr>
+          <w:rStyle w:val="markedcontent"/>
+          <w:rFonts w:ascii="Arial" w:hAnsi="Arial" w:cs="Arial"/>
+        </w:rPr>
+        <w:t>fork-join</w:t>
+      </w:r>
+      <w:proofErr w:type="spellEnd"/>
+      <w:r>
+        <w:rPr>
+          <w:rStyle w:val="markedcontent"/>
+          <w:rFonts w:ascii="Arial" w:hAnsi="Arial" w:cs="Arial"/>
+        </w:rPr>
+        <w:t xml:space="preserve"> (pre paralelné vetvy). Použite </w:t>
+      </w:r>
+      <w:proofErr w:type="spellStart"/>
+      <w:r>
+        <w:rPr>
+          <w:rStyle w:val="markedcontent"/>
+          <w:rFonts w:ascii="Arial" w:hAnsi="Arial" w:cs="Arial"/>
+        </w:rPr>
+        <w:t>swimlanes</w:t>
+      </w:r>
+      <w:proofErr w:type="spellEnd"/>
+      <w:r>
+        <w:rPr>
+          <w:rStyle w:val="markedcontent"/>
+          <w:rFonts w:ascii="Arial" w:hAnsi="Arial" w:cs="Arial"/>
+        </w:rPr>
+        <w:t>, ale nie paušálne pre celý systém, ale pre jednotlivé objekty/triedy</w:t>
       </w:r>
     </w:p>
     <w:p>
@@ -1365,6 +1865,58 @@
       <w:r>
         <w:t>State diagram</w:t>
       </w:r>
+    </w:p>
+    <w:p>
+      <w:proofErr w:type="spellStart"/>
+      <w:r>
+        <w:rPr>
+          <w:highlight w:val="yellow"/>
+        </w:rPr>
+        <w:t>Pozn</w:t>
+      </w:r>
+      <w:proofErr w:type="spellEnd"/>
+      <w:r>
+        <w:rPr>
+          <w:highlight w:val="yellow"/>
+        </w:rPr>
+        <w:t xml:space="preserve">: MAJU BYT OPERACIE, nedaj </w:t>
+      </w:r>
+      <w:proofErr w:type="spellStart"/>
+      <w:r>
+        <w:rPr>
+          <w:highlight w:val="yellow"/>
+        </w:rPr>
+        <w:t>boze</w:t>
+      </w:r>
+      <w:proofErr w:type="spellEnd"/>
+      <w:r>
+        <w:rPr>
+          <w:highlight w:val="yellow"/>
+        </w:rPr>
+        <w:t xml:space="preserve"> do, </w:t>
+      </w:r>
+      <w:proofErr w:type="spellStart"/>
+      <w:r>
+        <w:rPr>
+          <w:highlight w:val="yellow"/>
+        </w:rPr>
+        <w:t>onentry</w:t>
+      </w:r>
+      <w:proofErr w:type="spellEnd"/>
+      <w:r>
+        <w:rPr>
+          <w:highlight w:val="yellow"/>
+        </w:rPr>
+        <w:t>/</w:t>
+      </w:r>
+      <w:proofErr w:type="spellStart"/>
+      <w:r>
+        <w:rPr>
+          <w:highlight w:val="yellow"/>
+        </w:rPr>
+        <w:t>exit</w:t>
+      </w:r>
+      <w:proofErr w:type="spellEnd"/>
     </w:p>
     <w:p>
       <w:pPr>
@@ -1420,7 +1972,7 @@
                     <pic:cNvPicPr/>
                   </pic:nvPicPr>
                   <pic:blipFill>
-                    <a:blip r:embed="rId10"/>
+                    <a:blip r:embed="rId11"/>
                     <a:stretch>
                       <a:fillRect/>
                     </a:stretch>
@@ -1446,71 +1998,632 @@
         <w:pStyle w:val="Nadpis1"/>
       </w:pPr>
       <w:r>
+        <w:t>Návrh a implementácia, identifikácia vzorov</w:t>
+      </w:r>
+    </w:p>
+    <w:p>
+      <w:pPr>
+        <w:pStyle w:val="Nadpis2"/>
+      </w:pPr>
+      <w:proofErr w:type="spellStart"/>
+      <w:r>
+        <w:t>Class</w:t>
+      </w:r>
+      <w:proofErr w:type="spellEnd"/>
+      <w:r>
+        <w:t xml:space="preserve"> Diagram</w:t>
+      </w:r>
+    </w:p>
+    <w:p>
+      <w:pPr>
+        <w:rPr>
+          <w:rStyle w:val="markedcontent"/>
+          <w:rFonts w:ascii="Arial" w:hAnsi="Arial" w:cs="Arial"/>
+        </w:rPr>
+      </w:pPr>
+      <w:r>
+        <w:rPr>
+          <w:rStyle w:val="markedcontent"/>
+          <w:rFonts w:ascii="Arial" w:hAnsi="Arial" w:cs="Arial"/>
+        </w:rPr>
+        <w:t>odvodený od scenárov (</w:t>
+      </w:r>
+      <w:proofErr w:type="spellStart"/>
+      <w:r>
+        <w:rPr>
+          <w:rStyle w:val="markedcontent"/>
+          <w:rFonts w:ascii="Arial" w:hAnsi="Arial" w:cs="Arial"/>
+        </w:rPr>
+        <w:t>SqD</w:t>
+      </w:r>
+      <w:proofErr w:type="spellEnd"/>
+      <w:r>
+        <w:rPr>
+          <w:rStyle w:val="markedcontent"/>
+          <w:rFonts w:ascii="Arial" w:hAnsi="Arial" w:cs="Arial"/>
+        </w:rPr>
+        <w:t xml:space="preserve"> a </w:t>
+      </w:r>
+      <w:proofErr w:type="spellStart"/>
+      <w:r>
+        <w:rPr>
+          <w:rStyle w:val="markedcontent"/>
+          <w:rFonts w:ascii="Arial" w:hAnsi="Arial" w:cs="Arial"/>
+        </w:rPr>
+        <w:t>AcD</w:t>
+      </w:r>
+      <w:proofErr w:type="spellEnd"/>
+      <w:r>
+        <w:rPr>
+          <w:rStyle w:val="markedcontent"/>
+          <w:rFonts w:ascii="Arial" w:hAnsi="Arial" w:cs="Arial"/>
+        </w:rPr>
+        <w:t>), potrebných objektov a metód. Pri</w:t>
+      </w:r>
+      <w:r>
+        <w:br/>
+      </w:r>
+      <w:r>
+        <w:rPr>
+          <w:rStyle w:val="markedcontent"/>
+          <w:rFonts w:ascii="Arial" w:hAnsi="Arial" w:cs="Arial"/>
+        </w:rPr>
+        <w:t xml:space="preserve">agregácii a dedení nie je potrebné pomenovať väzby, pri klasickej asociácii uviesť názov vzťahu a </w:t>
+      </w:r>
+      <w:proofErr w:type="spellStart"/>
+      <w:r>
+        <w:rPr>
+          <w:rStyle w:val="markedcontent"/>
+          <w:rFonts w:ascii="Arial" w:hAnsi="Arial" w:cs="Arial"/>
+        </w:rPr>
+        <w:t>kardinalitu</w:t>
+      </w:r>
+      <w:proofErr w:type="spellEnd"/>
+      <w:r>
+        <w:rPr>
+          <w:rStyle w:val="markedcontent"/>
+          <w:rFonts w:ascii="Arial" w:hAnsi="Arial" w:cs="Arial"/>
+        </w:rPr>
+        <w:t>, prípadne role objektov a pod.; pre atribúty môžete typ, pri metódach môžete zoznam parametrov, ich typ, návratovú hodnotu, nemusíte. Bude to jeho výsledná forma aj s identifikovanými vzormi ktoré budú identifikované v ofarbených poznámkach pri triedach (</w:t>
+      </w:r>
+      <w:proofErr w:type="spellStart"/>
+      <w:r>
+        <w:rPr>
+          <w:rStyle w:val="markedcontent"/>
+          <w:rFonts w:ascii="Arial" w:hAnsi="Arial" w:cs="Arial"/>
+        </w:rPr>
+        <w:t>rola:vzor</w:t>
+      </w:r>
+      <w:proofErr w:type="spellEnd"/>
+      <w:r>
+        <w:rPr>
+          <w:rStyle w:val="markedcontent"/>
+          <w:rFonts w:ascii="Arial" w:hAnsi="Arial" w:cs="Arial"/>
+        </w:rPr>
+        <w:t>).</w:t>
+      </w:r>
+    </w:p>
+    <w:p>
+      <w:pPr>
+        <w:pStyle w:val="Nadpis2"/>
+      </w:pPr>
+      <w:r>
         <w:lastRenderedPageBreak/>
-        <w:t>Návrh a implementácia, identifikácia vzorov</w:t>
-      </w:r>
+        <w:t>model (</w:t>
+      </w:r>
+      <w:proofErr w:type="spellStart"/>
+      <w:r>
+        <w:t>class</w:t>
+      </w:r>
+      <w:proofErr w:type="spellEnd"/>
+      <w:r>
+        <w:t xml:space="preserve"> diagram) </w:t>
+      </w:r>
+      <w:proofErr w:type="spellStart"/>
+      <w:r>
+        <w:t>implemenovaného</w:t>
+      </w:r>
+      <w:proofErr w:type="spellEnd"/>
+      <w:r>
+        <w:t xml:space="preserve"> vzoru, </w:t>
+      </w:r>
+    </w:p>
+    <w:p>
+      <w:r>
+        <w:t>kde triedy majú dôležité metódy a atribúty +</w:t>
+      </w:r>
+      <w:r>
+        <w:br/>
+        <w:t xml:space="preserve">krátky popis + fragment </w:t>
+      </w:r>
+      <w:proofErr w:type="spellStart"/>
+      <w:r>
+        <w:t>zdrojáku</w:t>
+      </w:r>
+      <w:proofErr w:type="spellEnd"/>
+      <w:r>
+        <w:t xml:space="preserve"> vzoru z vašej jednoduchej funkčnej aplikácie aspoň v </w:t>
+      </w:r>
+      <w:proofErr w:type="spellStart"/>
+      <w:r>
+        <w:t>cmdline</w:t>
+      </w:r>
+      <w:proofErr w:type="spellEnd"/>
+      <w:r>
+        <w:t>,</w:t>
+      </w:r>
+    </w:p>
+    <w:p>
+      <w:r>
+        <w:rPr>
+          <w:highlight w:val="yellow"/>
+        </w:rPr>
+        <w:t xml:space="preserve">POZN: </w:t>
+      </w:r>
+      <w:proofErr w:type="spellStart"/>
+      <w:r>
+        <w:rPr>
+          <w:highlight w:val="yellow"/>
+        </w:rPr>
+        <w:t>ze</w:t>
+      </w:r>
+      <w:proofErr w:type="spellEnd"/>
+      <w:r>
+        <w:rPr>
+          <w:highlight w:val="yellow"/>
+        </w:rPr>
+        <w:t xml:space="preserve"> ma rad </w:t>
+      </w:r>
+      <w:proofErr w:type="spellStart"/>
+      <w:r>
+        <w:rPr>
+          <w:highlight w:val="yellow"/>
+        </w:rPr>
+        <w:t>behavioralne</w:t>
+      </w:r>
+      <w:proofErr w:type="spellEnd"/>
+      <w:r>
+        <w:rPr>
+          <w:highlight w:val="yellow"/>
+        </w:rPr>
+        <w:t xml:space="preserve">? </w:t>
+      </w:r>
+      <w:proofErr w:type="spellStart"/>
+      <w:r>
+        <w:rPr>
+          <w:highlight w:val="yellow"/>
+        </w:rPr>
+        <w:t>Nemam</w:t>
+      </w:r>
+      <w:proofErr w:type="spellEnd"/>
+      <w:r>
+        <w:rPr>
+          <w:highlight w:val="yellow"/>
+        </w:rPr>
+        <w:t xml:space="preserve"> modely</w:t>
+      </w:r>
+    </w:p>
+    <w:p>
+      <w:r>
+        <w:br w:type="page"/>
+      </w:r>
+    </w:p>
+    <w:p>
+      <w:r>
+        <w:lastRenderedPageBreak/>
+        <w:t>COMMAND</w:t>
+      </w:r>
+    </w:p>
+    <w:p>
+      <w:r>
+        <w:rPr>
+          <w:highlight w:val="yellow"/>
+        </w:rPr>
+        <w:t xml:space="preserve">Kto je </w:t>
+      </w:r>
+      <w:proofErr w:type="spellStart"/>
+      <w:r>
+        <w:rPr>
+          <w:highlight w:val="yellow"/>
+        </w:rPr>
+        <w:t>invoker</w:t>
+      </w:r>
+      <w:proofErr w:type="spellEnd"/>
+      <w:r>
+        <w:rPr>
+          <w:highlight w:val="yellow"/>
+        </w:rPr>
+        <w:t xml:space="preserve">, kto je </w:t>
+      </w:r>
+      <w:proofErr w:type="spellStart"/>
+      <w:r>
+        <w:rPr>
+          <w:highlight w:val="yellow"/>
+        </w:rPr>
+        <w:t>receiver</w:t>
+      </w:r>
+      <w:proofErr w:type="spellEnd"/>
+    </w:p>
+    <w:p>
+      <w:r>
+        <w:drawing>
+          <wp:inline distT="0" distB="0" distL="0" distR="0" wp14:anchorId="35150FBA" wp14:editId="040924C3">
+            <wp:extent cx="3416476" cy="2228965"/>
+            <wp:effectExtent l="0" t="0" r="0" b="0"/>
+            <wp:docPr id="3" name="Obrázok 3"/>
+            <wp:cNvGraphicFramePr>
+              <a:graphicFrameLocks xmlns:a="http://schemas.openxmlformats.org/drawingml/2006/main" noChangeAspect="1"/>
+            </wp:cNvGraphicFramePr>
+            <a:graphic xmlns:a="http://schemas.openxmlformats.org/drawingml/2006/main">
+              <a:graphicData uri="http://schemas.openxmlformats.org/drawingml/2006/picture">
+                <pic:pic xmlns:pic="http://schemas.openxmlformats.org/drawingml/2006/picture">
+                  <pic:nvPicPr>
+                    <pic:cNvPr id="1" name=""/>
+                    <pic:cNvPicPr/>
+                  </pic:nvPicPr>
+                  <pic:blipFill>
+                    <a:blip r:embed="rId12"/>
+                    <a:stretch>
+                      <a:fillRect/>
+                    </a:stretch>
+                  </pic:blipFill>
+                  <pic:spPr>
+                    <a:xfrm>
+                      <a:off x="0" y="0"/>
+                      <a:ext cx="3416476" cy="2228965"/>
+                    </a:xfrm>
+                    <a:prstGeom prst="rect">
+                      <a:avLst/>
+                    </a:prstGeom>
+                  </pic:spPr>
+                </pic:pic>
+              </a:graphicData>
+            </a:graphic>
+          </wp:inline>
+        </w:drawing>
+      </w:r>
+    </w:p>
+    <w:p>
+      <w:r>
+        <w:drawing>
+          <wp:inline distT="0" distB="0" distL="0" distR="0" wp14:anchorId="5A98A62F" wp14:editId="08D0B6CD">
+            <wp:extent cx="5759450" cy="3696335"/>
+            <wp:effectExtent l="0" t="0" r="0" b="0"/>
+            <wp:docPr id="4" name="Obrázok 4"/>
+            <wp:cNvGraphicFramePr>
+              <a:graphicFrameLocks xmlns:a="http://schemas.openxmlformats.org/drawingml/2006/main" noChangeAspect="1"/>
+            </wp:cNvGraphicFramePr>
+            <a:graphic xmlns:a="http://schemas.openxmlformats.org/drawingml/2006/main">
+              <a:graphicData uri="http://schemas.openxmlformats.org/drawingml/2006/picture">
+                <pic:pic xmlns:pic="http://schemas.openxmlformats.org/drawingml/2006/picture">
+                  <pic:nvPicPr>
+                    <pic:cNvPr id="1" name=""/>
+                    <pic:cNvPicPr/>
+                  </pic:nvPicPr>
+                  <pic:blipFill>
+                    <a:blip r:embed="rId13"/>
+                    <a:stretch>
+                      <a:fillRect/>
+                    </a:stretch>
+                  </pic:blipFill>
+                  <pic:spPr>
+                    <a:xfrm>
+                      <a:off x="0" y="0"/>
+                      <a:ext cx="5759450" cy="3696335"/>
+                    </a:xfrm>
+                    <a:prstGeom prst="rect">
+                      <a:avLst/>
+                    </a:prstGeom>
+                  </pic:spPr>
+                </pic:pic>
+              </a:graphicData>
+            </a:graphic>
+          </wp:inline>
+        </w:drawing>
+      </w:r>
+    </w:p>
+    <w:p>
+      <w:pPr>
+        <w:rPr>
+          <w:rFonts w:asciiTheme="majorHAnsi" w:eastAsiaTheme="majorEastAsia" w:hAnsiTheme="majorHAnsi" w:cstheme="majorBidi"/>
+          <w:color w:val="2F5496" w:themeColor="accent1" w:themeShade="BF"/>
+          <w:sz w:val="26"/>
+          <w:szCs w:val="26"/>
+        </w:rPr>
+      </w:pPr>
+      <w:r>
+        <w:br w:type="page"/>
+      </w:r>
+    </w:p>
+    <w:p/>
+    <w:p>
+      <w:r>
+        <w:t>DTO</w:t>
+      </w:r>
+    </w:p>
+    <w:p>
+      <w:pPr>
+        <w:rPr>
+          <w:rFonts w:asciiTheme="majorHAnsi" w:eastAsiaTheme="majorEastAsia" w:hAnsiTheme="majorHAnsi" w:cstheme="majorBidi"/>
+          <w:color w:val="2F5496" w:themeColor="accent1" w:themeShade="BF"/>
+          <w:sz w:val="26"/>
+          <w:szCs w:val="26"/>
+        </w:rPr>
+      </w:pPr>
+      <w:r>
+        <w:drawing>
+          <wp:inline distT="0" distB="0" distL="0" distR="0" wp14:anchorId="6A86AC9C" wp14:editId="51FD0CC4">
+            <wp:extent cx="5759450" cy="3962400"/>
+            <wp:effectExtent l="0" t="0" r="0" b="0"/>
+            <wp:docPr id="5" name="Obrázok 5"/>
+            <wp:cNvGraphicFramePr>
+              <a:graphicFrameLocks xmlns:a="http://schemas.openxmlformats.org/drawingml/2006/main" noChangeAspect="1"/>
+            </wp:cNvGraphicFramePr>
+            <a:graphic xmlns:a="http://schemas.openxmlformats.org/drawingml/2006/main">
+              <a:graphicData uri="http://schemas.openxmlformats.org/drawingml/2006/picture">
+                <pic:pic xmlns:pic="http://schemas.openxmlformats.org/drawingml/2006/picture">
+                  <pic:nvPicPr>
+                    <pic:cNvPr id="1" name=""/>
+                    <pic:cNvPicPr/>
+                  </pic:nvPicPr>
+                  <pic:blipFill>
+                    <a:blip r:embed="rId14"/>
+                    <a:stretch>
+                      <a:fillRect/>
+                    </a:stretch>
+                  </pic:blipFill>
+                  <pic:spPr>
+                    <a:xfrm>
+                      <a:off x="0" y="0"/>
+                      <a:ext cx="5759450" cy="3962400"/>
+                    </a:xfrm>
+                    <a:prstGeom prst="rect">
+                      <a:avLst/>
+                    </a:prstGeom>
+                  </pic:spPr>
+                </pic:pic>
+              </a:graphicData>
+            </a:graphic>
+          </wp:inline>
+        </w:drawing>
+      </w:r>
+    </w:p>
+    <w:p>
+      <w:pPr>
+        <w:rPr>
+          <w:rFonts w:asciiTheme="majorHAnsi" w:eastAsiaTheme="majorEastAsia" w:hAnsiTheme="majorHAnsi" w:cstheme="majorBidi"/>
+          <w:color w:val="2F5496" w:themeColor="accent1" w:themeShade="BF"/>
+          <w:sz w:val="26"/>
+          <w:szCs w:val="26"/>
+        </w:rPr>
+      </w:pPr>
+      <w:r>
+        <w:br w:type="page"/>
+      </w:r>
+    </w:p>
+    <w:p>
+      <w:proofErr w:type="spellStart"/>
+      <w:r>
+        <w:lastRenderedPageBreak/>
+        <w:t>Context</w:t>
+      </w:r>
+      <w:proofErr w:type="spellEnd"/>
+      <w:r>
+        <w:t xml:space="preserve"> </w:t>
+      </w:r>
+      <w:proofErr w:type="spellStart"/>
+      <w:r>
+        <w:t>Object</w:t>
+      </w:r>
+      <w:proofErr w:type="spellEnd"/>
+    </w:p>
+    <w:p>
+      <w:r>
+        <w:rPr>
+          <w:highlight w:val="yellow"/>
+        </w:rPr>
+        <w:t xml:space="preserve">Pozn. he </w:t>
+      </w:r>
+      <w:proofErr w:type="spellStart"/>
+      <w:r>
+        <w:rPr>
+          <w:highlight w:val="yellow"/>
+        </w:rPr>
+        <w:t>seemed</w:t>
+      </w:r>
+      <w:proofErr w:type="spellEnd"/>
+      <w:r>
+        <w:rPr>
+          <w:highlight w:val="yellow"/>
+        </w:rPr>
+        <w:t xml:space="preserve"> OK </w:t>
+      </w:r>
+      <w:proofErr w:type="spellStart"/>
+      <w:r>
+        <w:rPr>
+          <w:highlight w:val="yellow"/>
+        </w:rPr>
+        <w:t>with</w:t>
+      </w:r>
+      <w:proofErr w:type="spellEnd"/>
+      <w:r>
+        <w:rPr>
+          <w:highlight w:val="yellow"/>
+        </w:rPr>
+        <w:t xml:space="preserve"> </w:t>
+      </w:r>
+      <w:proofErr w:type="spellStart"/>
+      <w:r>
+        <w:rPr>
+          <w:highlight w:val="yellow"/>
+        </w:rPr>
+        <w:t>this</w:t>
+      </w:r>
+      <w:proofErr w:type="spellEnd"/>
+    </w:p>
+    <w:p>
+      <w:r>
+        <w:drawing>
+          <wp:inline distT="0" distB="0" distL="0" distR="0" wp14:anchorId="6A4D599F" wp14:editId="76B418B7">
+            <wp:extent cx="5759450" cy="3378200"/>
+            <wp:effectExtent l="0" t="0" r="0" b="0"/>
+            <wp:docPr id="6" name="Obrázok 6"/>
+            <wp:cNvGraphicFramePr>
+              <a:graphicFrameLocks xmlns:a="http://schemas.openxmlformats.org/drawingml/2006/main" noChangeAspect="1"/>
+            </wp:cNvGraphicFramePr>
+            <a:graphic xmlns:a="http://schemas.openxmlformats.org/drawingml/2006/main">
+              <a:graphicData uri="http://schemas.openxmlformats.org/drawingml/2006/picture">
+                <pic:pic xmlns:pic="http://schemas.openxmlformats.org/drawingml/2006/picture">
+                  <pic:nvPicPr>
+                    <pic:cNvPr id="1" name=""/>
+                    <pic:cNvPicPr/>
+                  </pic:nvPicPr>
+                  <pic:blipFill>
+                    <a:blip r:embed="rId15"/>
+                    <a:stretch>
+                      <a:fillRect/>
+                    </a:stretch>
+                  </pic:blipFill>
+                  <pic:spPr>
+                    <a:xfrm>
+                      <a:off x="0" y="0"/>
+                      <a:ext cx="5759450" cy="3378200"/>
+                    </a:xfrm>
+                    <a:prstGeom prst="rect">
+                      <a:avLst/>
+                    </a:prstGeom>
+                  </pic:spPr>
+                </pic:pic>
+              </a:graphicData>
+            </a:graphic>
+          </wp:inline>
+        </w:drawing>
+      </w:r>
+      <w:r>
+        <w:br w:type="page"/>
+      </w:r>
+    </w:p>
+    <w:p>
+      <w:pPr>
+        <w:rPr>
+          <w:rFonts w:asciiTheme="majorHAnsi" w:eastAsiaTheme="majorEastAsia" w:hAnsiTheme="majorHAnsi" w:cstheme="majorBidi"/>
+          <w:color w:val="2F5496" w:themeColor="accent1" w:themeShade="BF"/>
+          <w:sz w:val="26"/>
+          <w:szCs w:val="26"/>
+        </w:rPr>
+      </w:pPr>
+      <w:r>
+        <w:rPr>
+          <w:rFonts w:asciiTheme="majorHAnsi" w:eastAsiaTheme="majorEastAsia" w:hAnsiTheme="majorHAnsi" w:cstheme="majorBidi"/>
+          <w:color w:val="2F5496" w:themeColor="accent1" w:themeShade="BF"/>
+          <w:sz w:val="26"/>
+          <w:szCs w:val="26"/>
+        </w:rPr>
+        <w:lastRenderedPageBreak/>
+        <w:t>Service</w:t>
+      </w:r>
+    </w:p>
+    <w:p>
+      <w:pPr>
+        <w:rPr>
+          <w:rFonts w:asciiTheme="majorHAnsi" w:eastAsiaTheme="majorEastAsia" w:hAnsiTheme="majorHAnsi" w:cstheme="majorBidi"/>
+          <w:color w:val="2F5496" w:themeColor="accent1" w:themeShade="BF"/>
+          <w:sz w:val="26"/>
+          <w:szCs w:val="26"/>
+        </w:rPr>
+      </w:pPr>
+      <w:r>
+        <w:rPr>
+          <w:rFonts w:asciiTheme="majorHAnsi" w:eastAsiaTheme="majorEastAsia" w:hAnsiTheme="majorHAnsi" w:cstheme="majorBidi"/>
+          <w:color w:val="2F5496" w:themeColor="accent1" w:themeShade="BF"/>
+          <w:sz w:val="26"/>
+          <w:szCs w:val="26"/>
+        </w:rPr>
+        <w:drawing>
+          <wp:inline distT="0" distB="0" distL="0" distR="0" wp14:anchorId="775B6D31" wp14:editId="66D66712">
+            <wp:extent cx="5759450" cy="4115435"/>
+            <wp:effectExtent l="0" t="0" r="0" b="0"/>
+            <wp:docPr id="7" name="Obrázok 7"/>
+            <wp:cNvGraphicFramePr>
+              <a:graphicFrameLocks xmlns:a="http://schemas.openxmlformats.org/drawingml/2006/main" noChangeAspect="1"/>
+            </wp:cNvGraphicFramePr>
+            <a:graphic xmlns:a="http://schemas.openxmlformats.org/drawingml/2006/main">
+              <a:graphicData uri="http://schemas.openxmlformats.org/drawingml/2006/picture">
+                <pic:pic xmlns:pic="http://schemas.openxmlformats.org/drawingml/2006/picture">
+                  <pic:nvPicPr>
+                    <pic:cNvPr id="1" name=""/>
+                    <pic:cNvPicPr/>
+                  </pic:nvPicPr>
+                  <pic:blipFill>
+                    <a:blip r:embed="rId16"/>
+                    <a:stretch>
+                      <a:fillRect/>
+                    </a:stretch>
+                  </pic:blipFill>
+                  <pic:spPr>
+                    <a:xfrm>
+                      <a:off x="0" y="0"/>
+                      <a:ext cx="5759450" cy="4115435"/>
+                    </a:xfrm>
+                    <a:prstGeom prst="rect">
+                      <a:avLst/>
+                    </a:prstGeom>
+                  </pic:spPr>
+                </pic:pic>
+              </a:graphicData>
+            </a:graphic>
+          </wp:inline>
+        </w:drawing>
+      </w:r>
+      <w:r>
+        <w:rPr>
+          <w:rFonts w:asciiTheme="majorHAnsi" w:eastAsiaTheme="majorEastAsia" w:hAnsiTheme="majorHAnsi" w:cstheme="majorBidi"/>
+          <w:color w:val="2F5496" w:themeColor="accent1" w:themeShade="BF"/>
+          <w:sz w:val="26"/>
+          <w:szCs w:val="26"/>
+        </w:rPr>
+        <w:br w:type="page"/>
+      </w:r>
+    </w:p>
+    <w:p>
+      <w:pPr>
+        <w:rPr>
+          <w:rFonts w:asciiTheme="majorHAnsi" w:eastAsiaTheme="majorEastAsia" w:hAnsiTheme="majorHAnsi" w:cstheme="majorBidi"/>
+          <w:color w:val="2F5496" w:themeColor="accent1" w:themeShade="BF"/>
+          <w:sz w:val="26"/>
+          <w:szCs w:val="26"/>
+        </w:rPr>
+      </w:pPr>
+    </w:p>
+    <w:p>
+      <w:pPr>
+        <w:rPr>
+          <w:rFonts w:asciiTheme="majorHAnsi" w:eastAsiaTheme="majorEastAsia" w:hAnsiTheme="majorHAnsi" w:cstheme="majorBidi"/>
+          <w:color w:val="2F5496" w:themeColor="accent1" w:themeShade="BF"/>
+          <w:sz w:val="26"/>
+          <w:szCs w:val="26"/>
+        </w:rPr>
+      </w:pPr>
     </w:p>
     <w:p>
       <w:pPr>
         <w:pStyle w:val="Nadpis2"/>
       </w:pPr>
       <w:r>
-        <w:t>Class Diagram</w:t>
-      </w:r>
-    </w:p>
-    <w:p>
-      <w:pPr>
-        <w:rPr>
-          <w:rStyle w:val="markedcontent"/>
-          <w:rFonts w:ascii="Arial" w:hAnsi="Arial" w:cs="Arial"/>
-        </w:rPr>
-      </w:pPr>
-      <w:r>
-        <w:rPr>
-          <w:rStyle w:val="markedcontent"/>
-          <w:rFonts w:ascii="Arial" w:hAnsi="Arial" w:cs="Arial"/>
-        </w:rPr>
-        <w:t>odvodený od scenárov (SqD a AcD), potrebných objektov a metód. Pri</w:t>
-      </w:r>
-      <w:r>
-        <w:br/>
-      </w:r>
-      <w:r>
-        <w:rPr>
-          <w:rStyle w:val="markedcontent"/>
-          <w:rFonts w:ascii="Arial" w:hAnsi="Arial" w:cs="Arial"/>
-        </w:rPr>
-        <w:t>agregácii a dedení nie je potrebné pomenovať väzby, pri klasickej asociácii uviesť názov vzťahu a kardinalitu, prípadne role objektov a pod.; pre atribúty môžete typ, pri metódach môžete zoznam parametrov, ich typ, návratovú hodnotu, nemusíte. Bude to jeho výsledná forma aj s identifikovanými vzormi ktoré budú identifikované v ofarbených poznámkach pri triedach (rola:vzor).</w:t>
-      </w:r>
-    </w:p>
-    <w:p>
-      <w:pPr>
-        <w:pStyle w:val="Nadpis2"/>
-      </w:pPr>
-      <w:r>
-        <w:t xml:space="preserve">model (class diagram) implemenovaného vzoru, </w:t>
-      </w:r>
-    </w:p>
-    <w:p>
-      <w:r>
-        <w:t>kde triedy majú dôležité metódy a atribúty +</w:t>
-      </w:r>
-      <w:r>
-        <w:br/>
-        <w:t>krátky popis + fragment zdrojáku vzoru z vašej jednoduchej funkčnej aplikácie aspoň v cmdline,</w:t>
-      </w:r>
-    </w:p>
-    <w:p>
-      <w:pPr>
-        <w:pStyle w:val="Nadpis2"/>
-      </w:pPr>
-      <w:r>
-        <w:t>implementácia vzorov v scenároch prípadov použitia: skopírujete SqD + poznámky ako v 5.1.</w:t>
+        <w:t xml:space="preserve">implementácia vzorov v scenároch prípadov použitia: skopírujete </w:t>
+      </w:r>
+      <w:proofErr w:type="spellStart"/>
+      <w:r>
+        <w:t>SqD</w:t>
+      </w:r>
+      <w:proofErr w:type="spellEnd"/>
+      <w:r>
+        <w:t xml:space="preserve"> + poznámky ako v 5.1.</w:t>
       </w:r>
     </w:p>
     <w:sectPr>
       <w:pgSz w:w="11906" w:h="16838"/>
-      <w:pgMar w:top="1417" w:right="1417" w:bottom="1417" w:left="1417" w:header="708" w:footer="708" w:gutter="0"/>
+      <w:pgMar w:top="1418" w:right="1418" w:bottom="1418" w:left="1418" w:header="709" w:footer="709" w:gutter="0"/>
       <w:pgNumType w:start="0"/>
       <w:cols w:space="708"/>
       <w:titlePg/>

</xml_diff>